<commit_message>
Updated forms and created models
</commit_message>
<xml_diff>
--- a/static/media/sample-supervision-contract-independent-supervision.docx
+++ b/static/media/sample-supervision-contract-independent-supervision.docx
@@ -5,7 +5,10 @@
     <w:sdt>
       <w:sdtPr>
         <w:rPr>
-          <w:color w:val="000000" w:themeColor="text1"/>
+          <w:b/>
+          <w:color w:val="FF0000"/>
+          <w:sz w:val="16"/>
+          <w:szCs w:val="16"/>
         </w:rPr>
         <w:id w:val="1387072547"/>
         <w:placeholder>
@@ -19,12 +22,18 @@
           <w:pPr>
             <w:jc w:val="right"/>
             <w:rPr>
-              <w:color w:val="000000" w:themeColor="text1"/>
+              <w:b/>
+              <w:color w:val="FF0000"/>
+              <w:sz w:val="16"/>
+              <w:szCs w:val="16"/>
             </w:rPr>
           </w:pPr>
           <w:r>
             <w:rPr>
-              <w:color w:val="000000" w:themeColor="text1"/>
+              <w:b/>
+              <w:color w:val="FF0000"/>
+              <w:sz w:val="16"/>
+              <w:szCs w:val="16"/>
             </w:rPr>
             <w:t>January 25, 2014</w:t>
           </w:r>
@@ -115,6 +124,9 @@
       </w:r>
       <w:sdt>
         <w:sdtPr>
+          <w:rPr>
+            <w:color w:val="FF0000"/>
+          </w:rPr>
           <w:id w:val="-954635835"/>
           <w:placeholder>
             <w:docPart w:val="DefaultPlaceholder_1081868574"/>
@@ -124,9 +136,15 @@
         <w:sdtEndPr/>
         <w:sdtContent>
           <w:r>
+            <w:rPr>
+              <w:color w:val="FF0000"/>
+            </w:rPr>
             <w:t>superviso</w:t>
           </w:r>
           <w:r>
+            <w:rPr>
+              <w:color w:val="FF0000"/>
+            </w:rPr>
             <w:t>r name</w:t>
           </w:r>
         </w:sdtContent>
@@ -143,7 +161,7 @@
       <w:sdt>
         <w:sdtPr>
           <w:rPr>
-            <w:color w:val="000000" w:themeColor="text1"/>
+            <w:color w:val="FF0000"/>
           </w:rPr>
           <w:id w:val="1587881931"/>
           <w:placeholder>
@@ -155,13 +173,13 @@
         <w:sdtContent>
           <w:r>
             <w:rPr>
-              <w:color w:val="000000" w:themeColor="text1"/>
+              <w:color w:val="FF0000"/>
             </w:rPr>
             <w:t>supervisee</w:t>
           </w:r>
           <w:r>
             <w:rPr>
-              <w:color w:val="000000" w:themeColor="text1"/>
+              <w:color w:val="FF0000"/>
             </w:rPr>
             <w:t xml:space="preserve"> name</w:t>
           </w:r>
@@ -258,11 +276,15 @@
     </w:p>
     <w:sdt>
       <w:sdtPr>
+        <w:rPr>
+          <w:color w:val="FF0000"/>
+        </w:rPr>
         <w:id w:val="-839155513"/>
         <w:placeholder>
           <w:docPart w:val="DefaultPlaceholder_1081868574"/>
         </w:placeholder>
       </w:sdtPr>
+      <w:sdtEndPr/>
       <w:sdtContent>
         <w:p>
           <w:pPr>
@@ -272,8 +294,14 @@
               <w:numId w:val="6"/>
             </w:numPr>
             <w:ind w:left="360"/>
+            <w:rPr>
+              <w:color w:val="FF0000"/>
+            </w:rPr>
           </w:pPr>
           <w:r>
+            <w:rPr>
+              <w:color w:val="FF0000"/>
+            </w:rPr>
             <w:t>Additional activities</w:t>
           </w:r>
         </w:p>
@@ -510,13 +538,8 @@
         <w:ind w:left="360"/>
       </w:pPr>
       <w:r>
-        <w:t xml:space="preserve">Supervision may be conducted in a small group for no more than half of the total supervised </w:t>
-      </w:r>
-      <w:proofErr w:type="gramStart"/>
-      <w:r>
-        <w:t>hours</w:t>
-      </w:r>
-      <w:proofErr w:type="gramEnd"/>
+        <w:t>Supervision may be conducted in a small group for no more than half of the total supervised hours</w:t>
+      </w:r>
       <w:r>
         <w:t>, per BACB standards</w:t>
       </w:r>
@@ -580,7 +603,7 @@
         <w:sdtContent>
           <w:r>
             <w:rPr>
-              <w:color w:val="000000" w:themeColor="text1"/>
+              <w:color w:val="FF0000"/>
             </w:rPr>
             <w:t>2 weeks for 5%</w:t>
           </w:r>
@@ -631,7 +654,7 @@
       <w:sdt>
         <w:sdtPr>
           <w:rPr>
-            <w:color w:val="000000" w:themeColor="text1"/>
+            <w:color w:val="FF0000"/>
           </w:rPr>
           <w:id w:val="-635485277"/>
           <w:placeholder>
@@ -639,15 +662,11 @@
           </w:placeholder>
           <w:text/>
         </w:sdtPr>
-        <w:sdtEndPr>
-          <w:rPr>
-            <w:color w:val="FF0000"/>
-          </w:rPr>
-        </w:sdtEndPr>
+        <w:sdtEndPr/>
         <w:sdtContent>
           <w:r>
             <w:rPr>
-              <w:color w:val="000000" w:themeColor="text1"/>
+              <w:color w:val="FF0000"/>
             </w:rPr>
             <w:t>10 hours and maximum of 30 hours per week to meet the total 1500 hours</w:t>
           </w:r>
@@ -686,7 +705,7 @@
         <w:sdtContent>
           <w:r>
             <w:rPr>
-              <w:color w:val="000000" w:themeColor="text1"/>
+              <w:color w:val="FF0000"/>
             </w:rPr>
             <w:t>one year</w:t>
           </w:r>
@@ -743,16 +762,12 @@
         <w:t>supervisee</w:t>
       </w:r>
       <w:r>
-        <w:t xml:space="preserve"> is required to attend additional professional </w:t>
-      </w:r>
-      <w:r>
-        <w:lastRenderedPageBreak/>
-        <w:t xml:space="preserve">meetings relevant to the case, such as </w:t>
+        <w:t xml:space="preserve"> is required to attend additional professional meetings relevant to the case, such as </w:t>
       </w:r>
       <w:sdt>
         <w:sdtPr>
           <w:rPr>
-            <w:color w:val="000000" w:themeColor="text1"/>
+            <w:color w:val="FF0000"/>
           </w:rPr>
           <w:id w:val="853538424"/>
           <w:placeholder>
@@ -760,23 +775,26 @@
           </w:placeholder>
           <w:text/>
         </w:sdtPr>
-        <w:sdtEndPr>
-          <w:rPr>
-            <w:color w:val="FF0000"/>
-          </w:rPr>
-        </w:sdtEndPr>
+        <w:sdtEndPr/>
         <w:sdtContent>
           <w:r>
             <w:rPr>
-              <w:color w:val="000000" w:themeColor="text1"/>
+              <w:color w:val="FF0000"/>
             </w:rPr>
             <w:t xml:space="preserve">school </w:t>
           </w:r>
           <w:r>
             <w:rPr>
-              <w:color w:val="000000" w:themeColor="text1"/>
-            </w:rPr>
-            <w:t>meetings, case conferences, and parent meetings,</w:t>
+              <w:color w:val="FF0000"/>
+            </w:rPr>
+            <w:t xml:space="preserve">meetings, case conferences, and parent </w:t>
+          </w:r>
+          <w:r>
+            <w:rPr>
+              <w:color w:val="FF0000"/>
+            </w:rPr>
+            <w:lastRenderedPageBreak/>
+            <w:t>meetings,</w:t>
           </w:r>
         </w:sdtContent>
       </w:sdt>
@@ -852,7 +870,7 @@
               <w:bCs/>
               <w:color w:val="FF0000"/>
             </w:rPr>
-            <w:t xml:space="preserve">     </w:t>
+            <w:t xml:space="preserve">$$ </w:t>
           </w:r>
         </w:sdtContent>
       </w:sdt>
@@ -1020,13 +1038,16 @@
         <w:sdtContent>
           <w:r>
             <w:rPr>
-              <w:color w:val="000000" w:themeColor="text1"/>
+              <w:color w:val="FF0000"/>
             </w:rPr>
             <w:t>supervisee has started attending courses required to meet the BACB coursework requirements</w:t>
           </w:r>
         </w:sdtContent>
       </w:sdt>
       <w:r>
+        <w:rPr>
+          <w:color w:val="FF0000"/>
+        </w:rPr>
         <w:t>.</w:t>
       </w:r>
     </w:p>
@@ -1337,7 +1358,7 @@
       <w:sdt>
         <w:sdtPr>
           <w:rPr>
-            <w:color w:val="000000" w:themeColor="text1"/>
+            <w:color w:val="FF0000"/>
           </w:rPr>
           <w:id w:val="-6209891"/>
           <w:placeholder>
@@ -1349,7 +1370,7 @@
         <w:sdtContent>
           <w:r>
             <w:rPr>
-              <w:color w:val="000000" w:themeColor="text1"/>
+              <w:color w:val="FF0000"/>
             </w:rPr>
             <w:t>_________</w:t>
           </w:r>
@@ -1422,7 +1443,7 @@
       <w:sdt>
         <w:sdtPr>
           <w:rPr>
-            <w:color w:val="000000" w:themeColor="text1"/>
+            <w:color w:val="FF0000"/>
           </w:rPr>
           <w:id w:val="-1118063425"/>
           <w:placeholder>
@@ -1434,7 +1455,7 @@
         <w:sdtContent>
           <w:r>
             <w:rPr>
-              <w:color w:val="000000" w:themeColor="text1"/>
+              <w:color w:val="FF0000"/>
             </w:rPr>
             <w:t>___</w:t>
           </w:r>
@@ -1547,7 +1568,7 @@
       <w:sdt>
         <w:sdtPr>
           <w:rPr>
-            <w:color w:val="000000" w:themeColor="text1"/>
+            <w:color w:val="FF0000"/>
           </w:rPr>
           <w:id w:val="2093270277"/>
           <w:placeholder>
@@ -1559,7 +1580,7 @@
         <w:sdtContent>
           <w:r>
             <w:rPr>
-              <w:color w:val="000000" w:themeColor="text1"/>
+              <w:color w:val="FF0000"/>
             </w:rPr>
             <w:t>_____________</w:t>
           </w:r>
@@ -1571,7 +1592,7 @@
       <w:sdtPr>
         <w:rPr>
           <w:i/>
-          <w:color w:val="000000" w:themeColor="text1"/>
+          <w:color w:val="FF0000"/>
           <w:sz w:val="20"/>
           <w:szCs w:val="20"/>
         </w:rPr>
@@ -1587,7 +1608,7 @@
           <w:pPr>
             <w:rPr>
               <w:i/>
-              <w:color w:val="000000" w:themeColor="text1"/>
+              <w:color w:val="FF0000"/>
               <w:sz w:val="20"/>
               <w:szCs w:val="20"/>
             </w:rPr>
@@ -1595,7 +1616,7 @@
           <w:r>
             <w:rPr>
               <w:i/>
-              <w:color w:val="000000" w:themeColor="text1"/>
+              <w:color w:val="FF0000"/>
               <w:sz w:val="20"/>
               <w:szCs w:val="20"/>
             </w:rPr>
@@ -1604,7 +1625,7 @@
           <w:r>
             <w:rPr>
               <w:i/>
-              <w:color w:val="000000" w:themeColor="text1"/>
+              <w:color w:val="FF0000"/>
               <w:sz w:val="20"/>
               <w:szCs w:val="20"/>
             </w:rPr>
@@ -1613,7 +1634,7 @@
           <w:r>
             <w:rPr>
               <w:i/>
-              <w:color w:val="000000" w:themeColor="text1"/>
+              <w:color w:val="FF0000"/>
               <w:sz w:val="20"/>
               <w:szCs w:val="20"/>
             </w:rPr>
@@ -1622,7 +1643,7 @@
           <w:r>
             <w:rPr>
               <w:i/>
-              <w:color w:val="000000" w:themeColor="text1"/>
+              <w:color w:val="FF0000"/>
               <w:sz w:val="20"/>
               <w:szCs w:val="20"/>
             </w:rPr>
@@ -1631,7 +1652,7 @@
           <w:r>
             <w:rPr>
               <w:i/>
-              <w:color w:val="000000" w:themeColor="text1"/>
+              <w:color w:val="FF0000"/>
               <w:sz w:val="20"/>
               <w:szCs w:val="20"/>
             </w:rPr>
@@ -1640,7 +1661,7 @@
           <w:r>
             <w:rPr>
               <w:i/>
-              <w:color w:val="000000" w:themeColor="text1"/>
+              <w:color w:val="FF0000"/>
               <w:sz w:val="20"/>
               <w:szCs w:val="20"/>
             </w:rPr>
@@ -1649,7 +1670,7 @@
           <w:r>
             <w:rPr>
               <w:i/>
-              <w:color w:val="000000" w:themeColor="text1"/>
+              <w:color w:val="FF0000"/>
               <w:sz w:val="20"/>
               <w:szCs w:val="20"/>
             </w:rPr>
@@ -1658,7 +1679,7 @@
           <w:r>
             <w:rPr>
               <w:i/>
-              <w:color w:val="000000" w:themeColor="text1"/>
+              <w:color w:val="FF0000"/>
               <w:sz w:val="20"/>
               <w:szCs w:val="20"/>
             </w:rPr>
@@ -1758,7 +1779,7 @@
       <w:sdt>
         <w:sdtPr>
           <w:rPr>
-            <w:color w:val="000000" w:themeColor="text1"/>
+            <w:color w:val="FF0000"/>
           </w:rPr>
           <w:id w:val="-2096929958"/>
           <w:placeholder>
@@ -1770,7 +1791,7 @@
         <w:sdtContent>
           <w:r>
             <w:rPr>
-              <w:color w:val="000000" w:themeColor="text1"/>
+              <w:color w:val="FF0000"/>
             </w:rPr>
             <w:t>Particular attention will be given to sections 1 through 6 as it relates to conduct, responsibility to clients, and assessing behavior.</w:t>
           </w:r>
@@ -1909,7 +1930,7 @@
       <w:sdt>
         <w:sdtPr>
           <w:rPr>
-            <w:color w:val="000000" w:themeColor="text1"/>
+            <w:color w:val="FF0000"/>
           </w:rPr>
           <w:id w:val="-1383866072"/>
           <w:placeholder>
@@ -1921,14 +1942,20 @@
         <w:sdtContent>
           <w:r>
             <w:rPr>
-              <w:color w:val="000000" w:themeColor="text1"/>
+              <w:color w:val="FF0000"/>
             </w:rPr>
             <w:t>supervisor name</w:t>
           </w:r>
         </w:sdtContent>
       </w:sdt>
       <w:r>
-        <w:t xml:space="preserve">. </w:t>
+        <w:rPr>
+          <w:color w:val="FF0000"/>
+        </w:rPr>
+        <w:t>.</w:t>
+      </w:r>
+      <w:r>
+        <w:t xml:space="preserve"> </w:t>
       </w:r>
       <w:r>
         <w:t>S</w:t>
@@ -1972,7 +1999,7 @@
       <w:sdt>
         <w:sdtPr>
           <w:rPr>
-            <w:color w:val="000000" w:themeColor="text1"/>
+            <w:color w:val="FF0000"/>
           </w:rPr>
           <w:id w:val="-2096779206"/>
           <w:placeholder>
@@ -1984,13 +2011,13 @@
         <w:sdtContent>
           <w:r>
             <w:rPr>
-              <w:color w:val="000000" w:themeColor="text1"/>
+              <w:color w:val="FF0000"/>
             </w:rPr>
             <w:t>supervisor name</w:t>
           </w:r>
           <w:r>
             <w:rPr>
-              <w:color w:val="000000" w:themeColor="text1"/>
+              <w:color w:val="FF0000"/>
             </w:rPr>
             <w:t>’s</w:t>
           </w:r>
@@ -2029,7 +2056,7 @@
       <w:sdt>
         <w:sdtPr>
           <w:rPr>
-            <w:color w:val="000000" w:themeColor="text1"/>
+            <w:color w:val="FF0000"/>
           </w:rPr>
           <w:id w:val="2054807526"/>
           <w:placeholder>
@@ -2041,7 +2068,7 @@
         <w:sdtContent>
           <w:r>
             <w:rPr>
-              <w:color w:val="000000" w:themeColor="text1"/>
+              <w:color w:val="FF0000"/>
             </w:rPr>
             <w:t>supervisor name</w:t>
           </w:r>
@@ -2050,6 +2077,7 @@
       <w:r>
         <w:rPr>
           <w:bCs/>
+          <w:color w:val="FF0000"/>
         </w:rPr>
         <w:t>,</w:t>
       </w:r>
@@ -2059,7 +2087,7 @@
       <w:sdt>
         <w:sdtPr>
           <w:rPr>
-            <w:color w:val="000000" w:themeColor="text1"/>
+            <w:color w:val="FF0000"/>
           </w:rPr>
           <w:id w:val="211243500"/>
           <w:placeholder>
@@ -2071,13 +2099,13 @@
         <w:sdtContent>
           <w:r>
             <w:rPr>
-              <w:color w:val="000000" w:themeColor="text1"/>
+              <w:color w:val="FF0000"/>
             </w:rPr>
             <w:t>supervisor name</w:t>
           </w:r>
           <w:r>
             <w:rPr>
-              <w:color w:val="000000" w:themeColor="text1"/>
+              <w:color w:val="FF0000"/>
             </w:rPr>
             <w:t>’s</w:t>
           </w:r>
@@ -2161,7 +2189,7 @@
       <w:sdt>
         <w:sdtPr>
           <w:rPr>
-            <w:color w:val="000000" w:themeColor="text1"/>
+            <w:color w:val="FF0000"/>
           </w:rPr>
           <w:id w:val="-2088603993"/>
           <w:placeholder>
@@ -2173,7 +2201,7 @@
         <w:sdtContent>
           <w:r>
             <w:rPr>
-              <w:color w:val="000000" w:themeColor="text1"/>
+              <w:color w:val="FF0000"/>
             </w:rPr>
             <w:t>_____</w:t>
           </w:r>
@@ -2185,7 +2213,7 @@
       <w:sdt>
         <w:sdtPr>
           <w:rPr>
-            <w:color w:val="000000" w:themeColor="text1"/>
+            <w:color w:val="FF0000"/>
           </w:rPr>
           <w:id w:val="1220871966"/>
           <w:placeholder>
@@ -2197,7 +2225,7 @@
         <w:sdtContent>
           <w:r>
             <w:rPr>
-              <w:color w:val="000000" w:themeColor="text1"/>
+              <w:color w:val="FF0000"/>
             </w:rPr>
             <w:t>___</w:t>
           </w:r>
@@ -2305,7 +2333,7 @@
     <w:sdt>
       <w:sdtPr>
         <w:rPr>
-          <w:color w:val="000000" w:themeColor="text1"/>
+          <w:color w:val="FF0000"/>
         </w:rPr>
         <w:id w:val="-1695217483"/>
         <w:placeholder>
@@ -2317,24 +2345,24 @@
         <w:p>
           <w:pPr>
             <w:rPr>
-              <w:color w:val="000000" w:themeColor="text1"/>
+              <w:color w:val="FF0000"/>
             </w:rPr>
           </w:pPr>
           <w:r>
             <w:rPr>
-              <w:color w:val="000000" w:themeColor="text1"/>
+              <w:color w:val="FF0000"/>
             </w:rPr>
             <w:t>This section is reserved for selected miscellaneous provisions regarding topics important to contract interpretation and enforcement</w:t>
           </w:r>
           <w:r>
             <w:rPr>
-              <w:color w:val="000000" w:themeColor="text1"/>
+              <w:color w:val="FF0000"/>
             </w:rPr>
             <w:t xml:space="preserve">. </w:t>
           </w:r>
           <w:r>
             <w:rPr>
-              <w:color w:val="000000" w:themeColor="text1"/>
+              <w:color w:val="FF0000"/>
             </w:rPr>
             <w:t>Research into enforceable contracts in your state should help you select contract provisions to address the following provisions:</w:t>
           </w:r>
@@ -2342,12 +2370,12 @@
         <w:p>
           <w:pPr>
             <w:rPr>
-              <w:color w:val="000000" w:themeColor="text1"/>
+              <w:color w:val="FF0000"/>
             </w:rPr>
           </w:pPr>
           <w:r>
             <w:rPr>
-              <w:color w:val="000000" w:themeColor="text1"/>
+              <w:color w:val="FF0000"/>
             </w:rPr>
             <w:t xml:space="preserve"> </w:t>
           </w:r>
@@ -2356,43 +2384,43 @@
           <w:pPr>
             <w:ind w:left="720"/>
             <w:rPr>
-              <w:color w:val="000000" w:themeColor="text1"/>
+              <w:color w:val="FF0000"/>
             </w:rPr>
           </w:pPr>
           <w:r>
             <w:rPr>
               <w:i/>
-              <w:color w:val="000000" w:themeColor="text1"/>
+              <w:color w:val="FF0000"/>
             </w:rPr>
             <w:t>Modifications</w:t>
           </w:r>
           <w:r>
             <w:rPr>
-              <w:color w:val="000000" w:themeColor="text1"/>
+              <w:color w:val="FF0000"/>
             </w:rPr>
             <w:t xml:space="preserve"> – Identify who may make changes to the agreement and whether they need to be in writing or </w:t>
           </w:r>
           <w:r>
             <w:rPr>
-              <w:color w:val="000000" w:themeColor="text1"/>
+              <w:color w:val="FF0000"/>
             </w:rPr>
             <w:t xml:space="preserve">via </w:t>
           </w:r>
           <w:r>
             <w:rPr>
-              <w:color w:val="000000" w:themeColor="text1"/>
+              <w:color w:val="FF0000"/>
             </w:rPr>
             <w:t>electronic format, if permitted by your state law</w:t>
           </w:r>
           <w:r>
             <w:rPr>
-              <w:color w:val="000000" w:themeColor="text1"/>
+              <w:color w:val="FF0000"/>
             </w:rPr>
             <w:t xml:space="preserve">. </w:t>
           </w:r>
           <w:r>
             <w:rPr>
-              <w:color w:val="000000" w:themeColor="text1"/>
+              <w:color w:val="FF0000"/>
             </w:rPr>
             <w:t>Identify the addresses where changes should be sent.</w:t>
           </w:r>
@@ -2401,12 +2429,12 @@
           <w:pPr>
             <w:ind w:left="720"/>
             <w:rPr>
-              <w:color w:val="000000" w:themeColor="text1"/>
+              <w:color w:val="FF0000"/>
             </w:rPr>
           </w:pPr>
           <w:r>
             <w:rPr>
-              <w:color w:val="000000" w:themeColor="text1"/>
+              <w:color w:val="FF0000"/>
             </w:rPr>
             <w:t xml:space="preserve"> </w:t>
           </w:r>
@@ -2415,19 +2443,19 @@
           <w:pPr>
             <w:ind w:left="720"/>
             <w:rPr>
-              <w:color w:val="000000" w:themeColor="text1"/>
+              <w:color w:val="FF0000"/>
             </w:rPr>
           </w:pPr>
           <w:r>
             <w:rPr>
               <w:i/>
-              <w:color w:val="000000" w:themeColor="text1"/>
+              <w:color w:val="FF0000"/>
             </w:rPr>
             <w:t>Waiver</w:t>
           </w:r>
           <w:r>
             <w:rPr>
-              <w:color w:val="000000" w:themeColor="text1"/>
+              <w:color w:val="FF0000"/>
             </w:rPr>
             <w:t xml:space="preserve"> - Do the parties have the right to waive a clause in the agreement?  How should other clauses be treated?</w:t>
           </w:r>
@@ -2436,12 +2464,12 @@
           <w:pPr>
             <w:ind w:left="720"/>
             <w:rPr>
-              <w:color w:val="000000" w:themeColor="text1"/>
+              <w:color w:val="FF0000"/>
             </w:rPr>
           </w:pPr>
           <w:r>
             <w:rPr>
-              <w:color w:val="000000" w:themeColor="text1"/>
+              <w:color w:val="FF0000"/>
             </w:rPr>
             <w:t xml:space="preserve"> </w:t>
           </w:r>
@@ -2450,33 +2478,33 @@
           <w:pPr>
             <w:ind w:left="720"/>
             <w:rPr>
-              <w:color w:val="000000" w:themeColor="text1"/>
+              <w:color w:val="FF0000"/>
             </w:rPr>
           </w:pPr>
           <w:r>
             <w:rPr>
               <w:i/>
-              <w:color w:val="000000" w:themeColor="text1"/>
+              <w:color w:val="FF0000"/>
             </w:rPr>
             <w:t>Severability</w:t>
           </w:r>
           <w:r>
             <w:rPr>
-              <w:color w:val="000000" w:themeColor="text1"/>
+              <w:color w:val="FF0000"/>
             </w:rPr>
             <w:t xml:space="preserve"> – If one clause is stricken by implication of law, may the remaining clauses of the contract be still considered valid?  May a stricken clause be </w:t>
           </w:r>
           <w:proofErr w:type="spellStart"/>
           <w:r>
             <w:rPr>
-              <w:color w:val="000000" w:themeColor="text1"/>
+              <w:color w:val="FF0000"/>
             </w:rPr>
             <w:t>reconstrued</w:t>
           </w:r>
           <w:proofErr w:type="spellEnd"/>
           <w:r>
             <w:rPr>
-              <w:color w:val="000000" w:themeColor="text1"/>
+              <w:color w:val="FF0000"/>
             </w:rPr>
             <w:t xml:space="preserve"> so as to be enforceable?</w:t>
           </w:r>
@@ -2485,12 +2513,12 @@
           <w:pPr>
             <w:ind w:left="720"/>
             <w:rPr>
-              <w:color w:val="000000" w:themeColor="text1"/>
+              <w:color w:val="FF0000"/>
             </w:rPr>
           </w:pPr>
           <w:r>
             <w:rPr>
-              <w:color w:val="000000" w:themeColor="text1"/>
+              <w:color w:val="FF0000"/>
             </w:rPr>
             <w:t xml:space="preserve"> </w:t>
           </w:r>
@@ -2499,37 +2527,37 @@
           <w:pPr>
             <w:ind w:left="720"/>
             <w:rPr>
-              <w:color w:val="000000" w:themeColor="text1"/>
+              <w:color w:val="FF0000"/>
             </w:rPr>
           </w:pPr>
           <w:r>
             <w:rPr>
               <w:i/>
-              <w:color w:val="000000" w:themeColor="text1"/>
+              <w:color w:val="FF0000"/>
             </w:rPr>
             <w:t>Governing law and venue</w:t>
           </w:r>
           <w:r>
             <w:rPr>
-              <w:color w:val="000000" w:themeColor="text1"/>
+              <w:color w:val="FF0000"/>
             </w:rPr>
             <w:t xml:space="preserve"> –</w:t>
           </w:r>
           <w:r>
             <w:rPr>
-              <w:color w:val="000000" w:themeColor="text1"/>
+              <w:color w:val="FF0000"/>
             </w:rPr>
             <w:t xml:space="preserve"> </w:t>
           </w:r>
           <w:r>
             <w:rPr>
-              <w:color w:val="000000" w:themeColor="text1"/>
+              <w:color w:val="FF0000"/>
             </w:rPr>
             <w:t>W</w:t>
           </w:r>
           <w:r>
             <w:rPr>
-              <w:color w:val="000000" w:themeColor="text1"/>
+              <w:color w:val="FF0000"/>
             </w:rPr>
             <w:t>hich law will govern the interpretation of the agreement?  Do you desire arbitration or mediation prior to litigation?  Are court costs and legal fees desired remedies?</w:t>
           </w:r>
@@ -2584,7 +2612,7 @@
           <w:r>
             <w:rPr>
               <w:rFonts w:ascii="Times New Roman" w:hAnsi="Times New Roman"/>
-              <w:color w:val="000000" w:themeColor="text1"/>
+              <w:color w:val="FF0000"/>
               <w:sz w:val="24"/>
               <w:lang w:val="en-US"/>
             </w:rPr>
@@ -2712,7 +2740,7 @@
       <w:sdt>
         <w:sdtPr>
           <w:rPr>
-            <w:color w:val="000000" w:themeColor="text1"/>
+            <w:color w:val="FF0000"/>
           </w:rPr>
           <w:id w:val="466786886"/>
           <w:placeholder>
@@ -2724,13 +2752,13 @@
         <w:sdtContent>
           <w:r>
             <w:rPr>
-              <w:color w:val="000000" w:themeColor="text1"/>
+              <w:color w:val="FF0000"/>
             </w:rPr>
             <w:t>________________</w:t>
           </w:r>
           <w:r>
             <w:rPr>
-              <w:color w:val="000000" w:themeColor="text1"/>
+              <w:color w:val="FF0000"/>
             </w:rPr>
             <w:t>___</w:t>
           </w:r>
@@ -2753,7 +2781,7 @@
       <w:sdt>
         <w:sdtPr>
           <w:rPr>
-            <w:color w:val="000000" w:themeColor="text1"/>
+            <w:color w:val="FF0000"/>
           </w:rPr>
           <w:id w:val="-955871051"/>
           <w:placeholder>
@@ -2765,7 +2793,7 @@
         <w:sdtContent>
           <w:r>
             <w:rPr>
-              <w:color w:val="000000" w:themeColor="text1"/>
+              <w:color w:val="FF0000"/>
             </w:rPr>
             <w:t>____________________</w:t>
           </w:r>
@@ -2792,7 +2820,7 @@
       <w:sdt>
         <w:sdtPr>
           <w:rPr>
-            <w:color w:val="000000" w:themeColor="text1"/>
+            <w:color w:val="FF0000"/>
           </w:rPr>
           <w:id w:val="-1668700785"/>
           <w:placeholder>
@@ -2804,7 +2832,7 @@
         <w:sdtContent>
           <w:r>
             <w:rPr>
-              <w:color w:val="000000" w:themeColor="text1"/>
+              <w:color w:val="FF0000"/>
             </w:rPr>
             <w:t>_______</w:t>
           </w:r>
@@ -2840,7 +2868,7 @@
       <w:sdt>
         <w:sdtPr>
           <w:rPr>
-            <w:color w:val="000000" w:themeColor="text1"/>
+            <w:color w:val="FF0000"/>
           </w:rPr>
           <w:id w:val="1355549276"/>
           <w:placeholder>
@@ -2852,7 +2880,7 @@
         <w:sdtContent>
           <w:r>
             <w:rPr>
-              <w:color w:val="000000" w:themeColor="text1"/>
+              <w:color w:val="FF0000"/>
             </w:rPr>
             <w:t>____________________</w:t>
           </w:r>
@@ -2875,7 +2903,7 @@
       <w:sdt>
         <w:sdtPr>
           <w:rPr>
-            <w:color w:val="000000" w:themeColor="text1"/>
+            <w:color w:val="FF0000"/>
           </w:rPr>
           <w:id w:val="1454752820"/>
           <w:placeholder>
@@ -2887,13 +2915,13 @@
         <w:sdtContent>
           <w:r>
             <w:rPr>
-              <w:color w:val="000000" w:themeColor="text1"/>
+              <w:color w:val="FF0000"/>
             </w:rPr>
             <w:t>__________________</w:t>
           </w:r>
           <w:r>
             <w:rPr>
-              <w:color w:val="000000" w:themeColor="text1"/>
+              <w:color w:val="FF0000"/>
             </w:rPr>
             <w:t>_</w:t>
           </w:r>
@@ -2917,7 +2945,7 @@
       <w:sdt>
         <w:sdtPr>
           <w:rPr>
-            <w:color w:val="000000" w:themeColor="text1"/>
+            <w:color w:val="FF0000"/>
           </w:rPr>
           <w:id w:val="1636911598"/>
           <w:placeholder>
@@ -2929,7 +2957,7 @@
         <w:sdtContent>
           <w:r>
             <w:rPr>
-              <w:color w:val="000000" w:themeColor="text1"/>
+              <w:color w:val="FF0000"/>
             </w:rPr>
             <w:t>__________</w:t>
           </w:r>
@@ -3048,7 +3076,7 @@
         <w:sz w:val="20"/>
         <w:szCs w:val="20"/>
       </w:rPr>
-      <w:t>2</w:t>
+      <w:t>4</w:t>
     </w:r>
     <w:r>
       <w:rPr>
@@ -4834,6 +4862,7 @@
   <w:rsids>
     <w:rsidRoot w:val="00EA697D"/>
     <w:rsid w:val="000609E0"/>
+    <w:rsid w:val="00165274"/>
     <w:rsid w:val="009E2F0B"/>
     <w:rsid w:val="00A50033"/>
     <w:rsid w:val="00EA697D"/>
@@ -5579,7 +5608,7 @@
 </file>
 
 <file path=customXml/itemProps1.xml><?xml version="1.0" encoding="utf-8"?>
-<ds:datastoreItem xmlns:ds="http://schemas.openxmlformats.org/officeDocument/2006/customXml" ds:itemID="{635CDC9B-EDD2-41F3-A4BB-DB1517217CC0}">
+<ds:datastoreItem xmlns:ds="http://schemas.openxmlformats.org/officeDocument/2006/customXml" ds:itemID="{DBB16FF1-5092-46F0-A4FB-D594BDEC88D7}">
   <ds:schemaRefs>
     <ds:schemaRef ds:uri="http://schemas.openxmlformats.org/officeDocument/2006/bibliography"/>
   </ds:schemaRefs>

</xml_diff>